<commit_message>
mi captura martin 13 y 14
</commit_message>
<xml_diff>
--- a/.doc/Modelo Entidad.docx
+++ b/.doc/Modelo Entidad.docx
@@ -1,6 +1,6 @@
 
 <file path=word/document.xml><?xml version="1.0" encoding="utf-8"?>
-<w:document xmlns:wpc="http://schemas.microsoft.com/office/word/2010/wordprocessingCanvas" xmlns:cx="http://schemas.microsoft.com/office/drawing/2014/chartex" xmlns:mc="http://schemas.openxmlformats.org/markup-compatibility/2006" xmlns:o="urn:schemas-microsoft-com:office:office" xmlns:r="http://schemas.openxmlformats.org/officeDocument/2006/relationships" xmlns:m="http://schemas.openxmlformats.org/officeDocument/2006/math" xmlns:v="urn:schemas-microsoft-com:vml" xmlns:wp14="http://schemas.microsoft.com/office/word/2010/wordprocessingDrawing" xmlns:wp="http://schemas.openxmlformats.org/drawingml/2006/wordprocessingDrawing" xmlns:w10="urn:schemas-microsoft-com:office:word" xmlns:w="http://schemas.openxmlformats.org/wordprocessingml/2006/main" xmlns:w14="http://schemas.microsoft.com/office/word/2010/wordml" xmlns:w15="http://schemas.microsoft.com/office/word/2012/wordml" xmlns:w16se="http://schemas.microsoft.com/office/word/2015/wordml/symex" xmlns:wpg="http://schemas.microsoft.com/office/word/2010/wordprocessingGroup" xmlns:wpi="http://schemas.microsoft.com/office/word/2010/wordprocessingInk" xmlns:wne="http://schemas.microsoft.com/office/word/2006/wordml" xmlns:wps="http://schemas.microsoft.com/office/word/2010/wordprocessingShape" mc:Ignorable="w14 w15 w16se wp14">
+<w:document xmlns:wpc="http://schemas.microsoft.com/office/word/2010/wordprocessingCanvas" xmlns:mc="http://schemas.openxmlformats.org/markup-compatibility/2006" xmlns:o="urn:schemas-microsoft-com:office:office" xmlns:r="http://schemas.openxmlformats.org/officeDocument/2006/relationships" xmlns:m="http://schemas.openxmlformats.org/officeDocument/2006/math" xmlns:v="urn:schemas-microsoft-com:vml" xmlns:wp14="http://schemas.microsoft.com/office/word/2010/wordprocessingDrawing" xmlns:wp="http://schemas.openxmlformats.org/drawingml/2006/wordprocessingDrawing" xmlns:w10="urn:schemas-microsoft-com:office:word" xmlns:w="http://schemas.openxmlformats.org/wordprocessingml/2006/main" xmlns:w14="http://schemas.microsoft.com/office/word/2010/wordml" xmlns:w15="http://schemas.microsoft.com/office/word/2012/wordml" xmlns:wpg="http://schemas.microsoft.com/office/word/2010/wordprocessingGroup" xmlns:wpi="http://schemas.microsoft.com/office/word/2010/wordprocessingInk" xmlns:wne="http://schemas.microsoft.com/office/word/2006/wordml" xmlns:wps="http://schemas.microsoft.com/office/word/2010/wordprocessingShape" mc:Ignorable="w14 w15 wp14">
   <w:body>
     <w:p>
       <w:pPr>
@@ -66,7 +66,7 @@
             <v:path o:extrusionok="f" gradientshapeok="t" o:connecttype="rect"/>
             <o:lock v:ext="edit" aspectratio="t"/>
           </v:shapetype>
-          <v:shape id="_x0000_i1029" type="#_x0000_t75" style="width:468pt;height:351.75pt">
+          <v:shape id="_x0000_i1025" type="#_x0000_t75" style="width:468pt;height:351.75pt">
             <v:imagedata r:id="rId4" o:title="Modelo ER tp11"/>
           </v:shape>
         </w:pict>
@@ -95,316 +95,543 @@
           <w:sz w:val="20"/>
           <w:szCs w:val="20"/>
         </w:rPr>
-        <w:t xml:space="preserve">En la empresa </w:t>
-      </w:r>
-      <w:proofErr w:type="spellStart"/>
-      <w:r>
-        <w:rPr>
-          <w:rFonts w:ascii="Arial" w:hAnsi="Arial" w:cs="Arial"/>
-          <w:sz w:val="20"/>
-          <w:szCs w:val="20"/>
-        </w:rPr>
-        <w:t>Construi</w:t>
-      </w:r>
+        <w:t>En la empresa ConstruirSA, necesitan llevar un registro de todas las herramientas disponibles en el obrador, los empleados que tienen acceso a él y un registro detallado de que herramienta retiran y devuelven los empleados.</w:t>
+      </w:r>
+    </w:p>
+    <w:p>
+      <w:pPr>
+        <w:rPr>
+          <w:rFonts w:ascii="Arial" w:hAnsi="Arial" w:cs="Arial"/>
+          <w:sz w:val="20"/>
+          <w:szCs w:val="20"/>
+        </w:rPr>
+      </w:pPr>
+    </w:p>
+    <w:p>
+      <w:pPr>
+        <w:rPr>
+          <w:rFonts w:ascii="Arial" w:hAnsi="Arial" w:cs="Arial"/>
+          <w:sz w:val="20"/>
+          <w:szCs w:val="20"/>
+        </w:rPr>
+      </w:pPr>
+      <w:r>
+        <w:rPr>
+          <w:rFonts w:ascii="Arial" w:hAnsi="Arial" w:cs="Arial"/>
+          <w:sz w:val="20"/>
+          <w:szCs w:val="20"/>
+        </w:rPr>
+        <w:t xml:space="preserve">Se Pide: </w:t>
+      </w:r>
+    </w:p>
+    <w:p>
+      <w:pPr>
+        <w:rPr>
+          <w:rFonts w:ascii="Arial" w:hAnsi="Arial" w:cs="Arial"/>
+          <w:sz w:val="20"/>
+          <w:szCs w:val="20"/>
+        </w:rPr>
+      </w:pPr>
+      <w:r>
+        <w:rPr>
+          <w:rFonts w:ascii="Arial" w:hAnsi="Arial" w:cs="Arial"/>
+          <w:sz w:val="20"/>
+          <w:szCs w:val="20"/>
+        </w:rPr>
+        <w:t xml:space="preserve">1) Agregar 5 herramientas </w:t>
+      </w:r>
+    </w:p>
+    <w:p>
+      <w:pPr>
+        <w:rPr>
+          <w:rFonts w:ascii="Arial" w:hAnsi="Arial" w:cs="Arial"/>
+          <w:sz w:val="20"/>
+          <w:szCs w:val="20"/>
+        </w:rPr>
+      </w:pPr>
+      <w:r>
+        <w:rPr>
+          <w:rFonts w:ascii="Arial" w:hAnsi="Arial" w:cs="Arial"/>
+          <w:sz w:val="20"/>
+          <w:szCs w:val="20"/>
+        </w:rPr>
+        <w:t xml:space="preserve">2) Agregar 3 empleados. </w:t>
+      </w:r>
+    </w:p>
+    <w:p>
+      <w:pPr>
+        <w:rPr>
+          <w:rFonts w:ascii="Arial" w:hAnsi="Arial" w:cs="Arial"/>
+          <w:sz w:val="20"/>
+          <w:szCs w:val="20"/>
+        </w:rPr>
+      </w:pPr>
+      <w:r>
+        <w:rPr>
+          <w:rFonts w:ascii="Arial" w:hAnsi="Arial" w:cs="Arial"/>
+          <w:sz w:val="20"/>
+          <w:szCs w:val="20"/>
+        </w:rPr>
+        <w:t xml:space="preserve">3) Registrar el retiro y devolución de 2 herramientas de cada empleado. </w:t>
+      </w:r>
+    </w:p>
+    <w:p>
+      <w:pPr>
+        <w:rPr>
+          <w:rFonts w:ascii="Arial" w:hAnsi="Arial" w:cs="Arial"/>
+          <w:sz w:val="20"/>
+          <w:szCs w:val="20"/>
+        </w:rPr>
+      </w:pPr>
+      <w:r>
+        <w:rPr>
+          <w:rFonts w:ascii="Arial" w:hAnsi="Arial" w:cs="Arial"/>
+          <w:sz w:val="20"/>
+          <w:szCs w:val="20"/>
+        </w:rPr>
+        <w:t xml:space="preserve">4) Actualizar el estado de todos los empleados con acceso 1. </w:t>
+      </w:r>
+    </w:p>
+    <w:p>
+      <w:pPr>
+        <w:rPr>
+          <w:rFonts w:ascii="Arial" w:hAnsi="Arial" w:cs="Arial"/>
+          <w:sz w:val="20"/>
+          <w:szCs w:val="20"/>
+        </w:rPr>
+      </w:pPr>
+      <w:r>
+        <w:rPr>
+          <w:rFonts w:ascii="Arial" w:hAnsi="Arial" w:cs="Arial"/>
+          <w:sz w:val="20"/>
+          <w:szCs w:val="20"/>
+        </w:rPr>
+        <w:t xml:space="preserve">5) Dar de baja una herramienta </w:t>
+      </w:r>
+    </w:p>
+    <w:p>
+      <w:pPr>
+        <w:rPr>
+          <w:rFonts w:ascii="Arial" w:hAnsi="Arial" w:cs="Arial"/>
+          <w:sz w:val="20"/>
+          <w:szCs w:val="20"/>
+        </w:rPr>
+      </w:pPr>
+      <w:r>
+        <w:rPr>
+          <w:rFonts w:ascii="Arial" w:hAnsi="Arial" w:cs="Arial"/>
+          <w:sz w:val="20"/>
+          <w:szCs w:val="20"/>
+        </w:rPr>
+        <w:t xml:space="preserve">6) Dar de baja un empleado </w:t>
+      </w:r>
+    </w:p>
+    <w:p>
+      <w:pPr>
+        <w:rPr>
+          <w:rFonts w:ascii="Arial" w:hAnsi="Arial" w:cs="Arial"/>
+          <w:sz w:val="20"/>
+          <w:szCs w:val="20"/>
+        </w:rPr>
+      </w:pPr>
+      <w:r>
+        <w:rPr>
+          <w:rFonts w:ascii="Arial" w:hAnsi="Arial" w:cs="Arial"/>
+          <w:sz w:val="20"/>
+          <w:szCs w:val="20"/>
+        </w:rPr>
+        <w:t xml:space="preserve">7) Dar de baja un registro de préstamo o devolución. </w:t>
+      </w:r>
+    </w:p>
+    <w:p>
+      <w:pPr>
+        <w:rPr>
+          <w:rFonts w:ascii="Arial" w:hAnsi="Arial" w:cs="Arial"/>
+          <w:sz w:val="20"/>
+          <w:szCs w:val="20"/>
+        </w:rPr>
+      </w:pPr>
+      <w:r>
+        <w:rPr>
+          <w:rFonts w:ascii="Arial" w:hAnsi="Arial" w:cs="Arial"/>
+          <w:sz w:val="20"/>
+          <w:szCs w:val="20"/>
+        </w:rPr>
+        <w:t xml:space="preserve">8) Listar todos los empleados activos de la empresa ordenados por apellido. </w:t>
+      </w:r>
+    </w:p>
+    <w:p>
+      <w:pPr>
+        <w:rPr>
+          <w:rFonts w:ascii="Arial" w:hAnsi="Arial" w:cs="Arial"/>
+          <w:sz w:val="20"/>
+          <w:szCs w:val="20"/>
+        </w:rPr>
+      </w:pPr>
+      <w:r>
+        <w:rPr>
+          <w:rFonts w:ascii="Arial" w:hAnsi="Arial" w:cs="Arial"/>
+          <w:sz w:val="20"/>
+          <w:szCs w:val="20"/>
+        </w:rPr>
+        <w:t xml:space="preserve">9) Listar todas las herramientas disponibles en el obrador ordenadas por nombre. </w:t>
+      </w:r>
+    </w:p>
+    <w:p>
+      <w:pPr>
+        <w:rPr>
+          <w:rFonts w:ascii="Arial" w:hAnsi="Arial" w:cs="Arial"/>
+          <w:sz w:val="20"/>
+          <w:szCs w:val="20"/>
+        </w:rPr>
+      </w:pPr>
+      <w:r>
+        <w:rPr>
+          <w:rFonts w:ascii="Arial" w:hAnsi="Arial" w:cs="Arial"/>
+          <w:sz w:val="20"/>
+          <w:szCs w:val="20"/>
+        </w:rPr>
+        <w:lastRenderedPageBreak/>
+        <w:t xml:space="preserve">10) Listar todos los empleados activos y cuyos apellidos comiencen con la letra M. </w:t>
+      </w:r>
+    </w:p>
+    <w:p>
+      <w:pPr>
+        <w:rPr>
+          <w:rFonts w:ascii="Arial" w:hAnsi="Arial" w:cs="Arial"/>
+          <w:sz w:val="20"/>
+          <w:szCs w:val="20"/>
+        </w:rPr>
+      </w:pPr>
+      <w:r>
+        <w:rPr>
+          <w:rFonts w:ascii="Arial" w:hAnsi="Arial" w:cs="Arial"/>
+          <w:sz w:val="20"/>
+          <w:szCs w:val="20"/>
+        </w:rPr>
+        <w:t xml:space="preserve">11) Listar nombre, descripción y stock de todas las herramientas prestadas al empleado con id 3. </w:t>
+      </w:r>
+    </w:p>
+    <w:p>
+      <w:pPr>
+        <w:rPr>
+          <w:rFonts w:ascii="Arial" w:hAnsi="Arial" w:cs="Arial"/>
+          <w:sz w:val="20"/>
+          <w:szCs w:val="20"/>
+        </w:rPr>
+      </w:pPr>
+      <w:r>
+        <w:rPr>
+          <w:rFonts w:ascii="Arial" w:hAnsi="Arial" w:cs="Arial"/>
+          <w:sz w:val="20"/>
+          <w:szCs w:val="20"/>
+        </w:rPr>
+        <w:t xml:space="preserve">12) Listar todos los datos de los empleados y herramientas prestadas después del 20/12/2022. </w:t>
+      </w:r>
+    </w:p>
+    <w:p>
+      <w:pPr>
+        <w:rPr>
+          <w:rFonts w:ascii="Arial" w:hAnsi="Arial" w:cs="Arial"/>
+          <w:sz w:val="20"/>
+          <w:szCs w:val="20"/>
+        </w:rPr>
+      </w:pPr>
+      <w:r>
+        <w:rPr>
+          <w:rFonts w:ascii="Arial" w:hAnsi="Arial" w:cs="Arial"/>
+          <w:sz w:val="20"/>
+          <w:szCs w:val="20"/>
+        </w:rPr>
+        <w:t xml:space="preserve">13) Cantidad de empleados con nivel de acceso 1. </w:t>
+      </w:r>
+    </w:p>
+    <w:p>
+      <w:pPr>
+        <w:rPr>
+          <w:rFonts w:ascii="Arial" w:hAnsi="Arial" w:cs="Arial"/>
+          <w:sz w:val="20"/>
+          <w:szCs w:val="20"/>
+        </w:rPr>
+      </w:pPr>
+      <w:r>
+        <w:rPr>
+          <w:rFonts w:ascii="Arial" w:hAnsi="Arial" w:cs="Arial"/>
+          <w:sz w:val="20"/>
+          <w:szCs w:val="20"/>
+        </w:rPr>
+        <w:t>14) Stock promedio de herramientas.</w:t>
+      </w:r>
+    </w:p>
+    <w:p>
+      <w:pPr>
+        <w:rPr>
+          <w:rFonts w:ascii="Arial" w:hAnsi="Arial" w:cs="Arial"/>
+          <w:b/>
+          <w:sz w:val="40"/>
+          <w:szCs w:val="40"/>
+          <w:u w:val="single"/>
+        </w:rPr>
+      </w:pPr>
+      <w:r>
+        <w:rPr>
+          <w:rFonts w:ascii="Arial" w:hAnsi="Arial" w:cs="Arial"/>
+          <w:b/>
+          <w:sz w:val="40"/>
+          <w:szCs w:val="40"/>
+          <w:u w:val="single"/>
+        </w:rPr>
+        <w:t>Capturas</w:t>
+      </w:r>
+    </w:p>
+    <w:p>
+      <w:pPr>
+        <w:rPr>
+          <w:rFonts w:ascii="Arial" w:hAnsi="Arial" w:cs="Arial"/>
+          <w:b/>
+          <w:sz w:val="28"/>
+          <w:szCs w:val="28"/>
+        </w:rPr>
+      </w:pPr>
+      <w:r>
+        <w:rPr>
+          <w:rFonts w:ascii="Arial" w:hAnsi="Arial" w:cs="Arial"/>
+          <w:b/>
+          <w:sz w:val="28"/>
+          <w:szCs w:val="28"/>
+        </w:rPr>
+        <w:t xml:space="preserve">@mpirizdutra89 </w:t>
+      </w:r>
+    </w:p>
+    <w:p>
+      <w:pPr>
+        <w:rPr>
+          <w:rFonts w:ascii="Arial" w:hAnsi="Arial" w:cs="Arial"/>
+          <w:b/>
+          <w:sz w:val="28"/>
+          <w:szCs w:val="28"/>
+        </w:rPr>
+      </w:pPr>
+      <w:r>
+        <w:rPr>
+          <w:rFonts w:ascii="Arial" w:hAnsi="Arial" w:cs="Arial"/>
+          <w:b/>
+          <w:sz w:val="28"/>
+          <w:szCs w:val="28"/>
+        </w:rPr>
+        <w:t>Enunciado_(13)</w:t>
+      </w:r>
+    </w:p>
+    <w:p>
+      <w:pPr>
+        <w:rPr>
+          <w:rFonts w:ascii="Arial" w:hAnsi="Arial" w:cs="Arial"/>
+          <w:sz w:val="28"/>
+          <w:szCs w:val="28"/>
+        </w:rPr>
+      </w:pPr>
+      <w:r>
+        <w:rPr>
+          <w:rFonts w:ascii="Arial" w:hAnsi="Arial" w:cs="Arial"/>
+          <w:sz w:val="28"/>
+          <w:szCs w:val="28"/>
+        </w:rPr>
+        <w:drawing>
+          <wp:inline distT="0" distB="0" distL="0" distR="0" wp14:anchorId="572EE1A1" wp14:editId="228F9F3F">
+            <wp:extent cx="5400040" cy="3974465"/>
+            <wp:effectExtent l="0" t="0" r="0" b="6985"/>
+            <wp:docPr id="1" name="Imagen 1"/>
+            <wp:cNvGraphicFramePr>
+              <a:graphicFrameLocks xmlns:a="http://schemas.openxmlformats.org/drawingml/2006/main" noChangeAspect="1"/>
+            </wp:cNvGraphicFramePr>
+            <a:graphic xmlns:a="http://schemas.openxmlformats.org/drawingml/2006/main">
+              <a:graphicData uri="http://schemas.openxmlformats.org/drawingml/2006/picture">
+                <pic:pic xmlns:pic="http://schemas.openxmlformats.org/drawingml/2006/picture">
+                  <pic:nvPicPr>
+                    <pic:cNvPr id="1" name=""/>
+                    <pic:cNvPicPr/>
+                  </pic:nvPicPr>
+                  <pic:blipFill>
+                    <a:blip r:embed="rId5"/>
+                    <a:stretch>
+                      <a:fillRect/>
+                    </a:stretch>
+                  </pic:blipFill>
+                  <pic:spPr>
+                    <a:xfrm>
+                      <a:off x="0" y="0"/>
+                      <a:ext cx="5400040" cy="3974465"/>
+                    </a:xfrm>
+                    <a:prstGeom prst="rect">
+                      <a:avLst/>
+                    </a:prstGeom>
+                  </pic:spPr>
+                </pic:pic>
+              </a:graphicData>
+            </a:graphic>
+          </wp:inline>
+        </w:drawing>
+      </w:r>
+    </w:p>
+    <w:p>
+      <w:pPr>
+        <w:rPr>
+          <w:rFonts w:ascii="Arial" w:hAnsi="Arial" w:cs="Arial"/>
+          <w:b/>
+          <w:sz w:val="28"/>
+          <w:szCs w:val="28"/>
+        </w:rPr>
+      </w:pPr>
+    </w:p>
+    <w:p>
+      <w:pPr>
+        <w:rPr>
+          <w:rFonts w:ascii="Arial" w:hAnsi="Arial" w:cs="Arial"/>
+          <w:b/>
+          <w:sz w:val="28"/>
+          <w:szCs w:val="28"/>
+        </w:rPr>
+      </w:pPr>
+    </w:p>
+    <w:p>
+      <w:pPr>
+        <w:rPr>
+          <w:rFonts w:ascii="Arial" w:hAnsi="Arial" w:cs="Arial"/>
+          <w:b/>
+          <w:sz w:val="28"/>
+          <w:szCs w:val="28"/>
+        </w:rPr>
+      </w:pPr>
+    </w:p>
+    <w:p>
+      <w:pPr>
+        <w:rPr>
+          <w:rFonts w:ascii="Arial" w:hAnsi="Arial" w:cs="Arial"/>
+          <w:b/>
+          <w:sz w:val="28"/>
+          <w:szCs w:val="28"/>
+        </w:rPr>
+      </w:pPr>
+    </w:p>
+    <w:p>
+      <w:pPr>
+        <w:rPr>
+          <w:rFonts w:ascii="Arial" w:hAnsi="Arial" w:cs="Arial"/>
+          <w:b/>
+          <w:sz w:val="28"/>
+          <w:szCs w:val="28"/>
+        </w:rPr>
+      </w:pPr>
+    </w:p>
+    <w:p>
+      <w:pPr>
+        <w:rPr>
+          <w:rFonts w:ascii="Arial" w:hAnsi="Arial" w:cs="Arial"/>
+          <w:b/>
+          <w:sz w:val="28"/>
+          <w:szCs w:val="28"/>
+        </w:rPr>
+      </w:pPr>
+    </w:p>
+    <w:p>
+      <w:pPr>
+        <w:rPr>
+          <w:rFonts w:ascii="Arial" w:hAnsi="Arial" w:cs="Arial"/>
+          <w:b/>
+          <w:sz w:val="28"/>
+          <w:szCs w:val="28"/>
+        </w:rPr>
+      </w:pPr>
+    </w:p>
+    <w:p>
+      <w:pPr>
+        <w:rPr>
+          <w:rFonts w:ascii="Arial" w:hAnsi="Arial" w:cs="Arial"/>
+          <w:b/>
+          <w:sz w:val="28"/>
+          <w:szCs w:val="28"/>
+        </w:rPr>
+      </w:pPr>
+      <w:r>
+        <w:rPr>
+          <w:rFonts w:ascii="Arial" w:hAnsi="Arial" w:cs="Arial"/>
+          <w:b/>
+          <w:sz w:val="28"/>
+          <w:szCs w:val="28"/>
+        </w:rPr>
+        <w:lastRenderedPageBreak/>
+        <w:t>Enunciado_(</w:t>
+      </w:r>
+      <w:r>
+        <w:rPr>
+          <w:rFonts w:ascii="Arial" w:hAnsi="Arial" w:cs="Arial"/>
+          <w:b/>
+          <w:sz w:val="28"/>
+          <w:szCs w:val="28"/>
+        </w:rPr>
+        <w:t>14</w:t>
+      </w:r>
+      <w:r>
+        <w:rPr>
+          <w:rFonts w:ascii="Arial" w:hAnsi="Arial" w:cs="Arial"/>
+          <w:b/>
+          <w:sz w:val="28"/>
+          <w:szCs w:val="28"/>
+        </w:rPr>
+        <w:t>)</w:t>
+      </w:r>
+    </w:p>
+    <w:p>
+      <w:pPr>
+        <w:rPr>
+          <w:rFonts w:ascii="Arial" w:hAnsi="Arial" w:cs="Arial"/>
+          <w:sz w:val="28"/>
+          <w:szCs w:val="28"/>
+        </w:rPr>
+      </w:pPr>
       <w:bookmarkStart w:id="0" w:name="_GoBack"/>
       <w:bookmarkEnd w:id="0"/>
       <w:r>
         <w:rPr>
           <w:rFonts w:ascii="Arial" w:hAnsi="Arial" w:cs="Arial"/>
-          <w:sz w:val="20"/>
-          <w:szCs w:val="20"/>
-        </w:rPr>
-        <w:t>rSA</w:t>
-      </w:r>
-      <w:proofErr w:type="spellEnd"/>
-      <w:r>
-        <w:rPr>
-          <w:rFonts w:ascii="Arial" w:hAnsi="Arial" w:cs="Arial"/>
-          <w:sz w:val="20"/>
-          <w:szCs w:val="20"/>
-        </w:rPr>
-        <w:t>, necesitan llevar un registro de todas las herramientas disponibles en el obrador, los empleados que tienen acceso a él y un registro detallado de que herramienta retiran y devuelven los empleados.</w:t>
-      </w:r>
-    </w:p>
-    <w:p>
-      <w:pPr>
-        <w:rPr>
-          <w:rFonts w:ascii="Arial" w:hAnsi="Arial" w:cs="Arial"/>
-          <w:sz w:val="20"/>
-          <w:szCs w:val="20"/>
-        </w:rPr>
-      </w:pPr>
-    </w:p>
-    <w:p>
-      <w:pPr>
-        <w:rPr>
-          <w:rFonts w:ascii="Arial" w:hAnsi="Arial" w:cs="Arial"/>
-          <w:sz w:val="20"/>
-          <w:szCs w:val="20"/>
-        </w:rPr>
-      </w:pPr>
-      <w:r>
-        <w:rPr>
-          <w:rFonts w:ascii="Arial" w:hAnsi="Arial" w:cs="Arial"/>
-          <w:sz w:val="20"/>
-          <w:szCs w:val="20"/>
-        </w:rPr>
-        <w:t xml:space="preserve">Se Pide: </w:t>
-      </w:r>
-    </w:p>
-    <w:p>
-      <w:pPr>
-        <w:rPr>
-          <w:rFonts w:ascii="Arial" w:hAnsi="Arial" w:cs="Arial"/>
-          <w:sz w:val="20"/>
-          <w:szCs w:val="20"/>
-        </w:rPr>
-      </w:pPr>
-      <w:r>
-        <w:rPr>
-          <w:rFonts w:ascii="Arial" w:hAnsi="Arial" w:cs="Arial"/>
-          <w:sz w:val="20"/>
-          <w:szCs w:val="20"/>
-        </w:rPr>
-        <w:t xml:space="preserve">1) Agregar 5 herramientas </w:t>
-      </w:r>
-    </w:p>
-    <w:p>
-      <w:pPr>
-        <w:rPr>
-          <w:rFonts w:ascii="Arial" w:hAnsi="Arial" w:cs="Arial"/>
-          <w:sz w:val="20"/>
-          <w:szCs w:val="20"/>
-        </w:rPr>
-      </w:pPr>
-      <w:r>
-        <w:rPr>
-          <w:rFonts w:ascii="Arial" w:hAnsi="Arial" w:cs="Arial"/>
-          <w:sz w:val="20"/>
-          <w:szCs w:val="20"/>
-        </w:rPr>
-        <w:t xml:space="preserve">2) Agregar 3 empleados. </w:t>
-      </w:r>
-    </w:p>
-    <w:p>
-      <w:pPr>
-        <w:rPr>
-          <w:rFonts w:ascii="Arial" w:hAnsi="Arial" w:cs="Arial"/>
-          <w:sz w:val="20"/>
-          <w:szCs w:val="20"/>
-        </w:rPr>
-      </w:pPr>
-      <w:r>
-        <w:rPr>
-          <w:rFonts w:ascii="Arial" w:hAnsi="Arial" w:cs="Arial"/>
-          <w:sz w:val="20"/>
-          <w:szCs w:val="20"/>
-        </w:rPr>
-        <w:t xml:space="preserve">3) Registrar el retiro y devolución de 2 herramientas de cada empleado. </w:t>
-      </w:r>
-    </w:p>
-    <w:p>
-      <w:pPr>
-        <w:rPr>
-          <w:rFonts w:ascii="Arial" w:hAnsi="Arial" w:cs="Arial"/>
-          <w:sz w:val="20"/>
-          <w:szCs w:val="20"/>
-        </w:rPr>
-      </w:pPr>
-      <w:r>
-        <w:rPr>
-          <w:rFonts w:ascii="Arial" w:hAnsi="Arial" w:cs="Arial"/>
-          <w:sz w:val="20"/>
-          <w:szCs w:val="20"/>
-        </w:rPr>
-        <w:t xml:space="preserve">4) Actualizar el estado de todos los empleados con acceso 1. </w:t>
-      </w:r>
-    </w:p>
-    <w:p>
-      <w:pPr>
-        <w:rPr>
-          <w:rFonts w:ascii="Arial" w:hAnsi="Arial" w:cs="Arial"/>
-          <w:sz w:val="20"/>
-          <w:szCs w:val="20"/>
-        </w:rPr>
-      </w:pPr>
-      <w:r>
-        <w:rPr>
-          <w:rFonts w:ascii="Arial" w:hAnsi="Arial" w:cs="Arial"/>
-          <w:sz w:val="20"/>
-          <w:szCs w:val="20"/>
-        </w:rPr>
-        <w:t xml:space="preserve">5) Dar de baja una herramienta </w:t>
-      </w:r>
-    </w:p>
-    <w:p>
-      <w:pPr>
-        <w:rPr>
-          <w:rFonts w:ascii="Arial" w:hAnsi="Arial" w:cs="Arial"/>
-          <w:sz w:val="20"/>
-          <w:szCs w:val="20"/>
-        </w:rPr>
-      </w:pPr>
-      <w:r>
-        <w:rPr>
-          <w:rFonts w:ascii="Arial" w:hAnsi="Arial" w:cs="Arial"/>
-          <w:sz w:val="20"/>
-          <w:szCs w:val="20"/>
-        </w:rPr>
-        <w:t xml:space="preserve">6) Dar de baja un empleado </w:t>
-      </w:r>
-    </w:p>
-    <w:p>
-      <w:pPr>
-        <w:rPr>
-          <w:rFonts w:ascii="Arial" w:hAnsi="Arial" w:cs="Arial"/>
-          <w:sz w:val="20"/>
-          <w:szCs w:val="20"/>
-        </w:rPr>
-      </w:pPr>
-      <w:r>
-        <w:rPr>
-          <w:rFonts w:ascii="Arial" w:hAnsi="Arial" w:cs="Arial"/>
-          <w:sz w:val="20"/>
-          <w:szCs w:val="20"/>
-        </w:rPr>
-        <w:t xml:space="preserve">7) Dar de baja un registro de préstamo o devolución. </w:t>
-      </w:r>
-    </w:p>
-    <w:p>
-      <w:pPr>
-        <w:rPr>
-          <w:rFonts w:ascii="Arial" w:hAnsi="Arial" w:cs="Arial"/>
-          <w:sz w:val="20"/>
-          <w:szCs w:val="20"/>
-        </w:rPr>
-      </w:pPr>
-      <w:r>
-        <w:rPr>
-          <w:rFonts w:ascii="Arial" w:hAnsi="Arial" w:cs="Arial"/>
-          <w:sz w:val="20"/>
-          <w:szCs w:val="20"/>
-        </w:rPr>
-        <w:t xml:space="preserve">8) Listar todos los empleados activos de la empresa ordenados por apellido. </w:t>
-      </w:r>
-    </w:p>
-    <w:p>
-      <w:pPr>
-        <w:rPr>
-          <w:rFonts w:ascii="Arial" w:hAnsi="Arial" w:cs="Arial"/>
-          <w:sz w:val="20"/>
-          <w:szCs w:val="20"/>
-        </w:rPr>
-      </w:pPr>
-      <w:r>
-        <w:rPr>
-          <w:rFonts w:ascii="Arial" w:hAnsi="Arial" w:cs="Arial"/>
-          <w:sz w:val="20"/>
-          <w:szCs w:val="20"/>
-        </w:rPr>
-        <w:t xml:space="preserve">9) Listar todas las herramientas disponibles en el obrador ordenadas por nombre. </w:t>
-      </w:r>
-    </w:p>
-    <w:p>
-      <w:pPr>
-        <w:rPr>
-          <w:rFonts w:ascii="Arial" w:hAnsi="Arial" w:cs="Arial"/>
-          <w:sz w:val="20"/>
-          <w:szCs w:val="20"/>
-        </w:rPr>
-      </w:pPr>
-      <w:r>
-        <w:rPr>
-          <w:rFonts w:ascii="Arial" w:hAnsi="Arial" w:cs="Arial"/>
-          <w:sz w:val="20"/>
-          <w:szCs w:val="20"/>
-        </w:rPr>
-        <w:lastRenderedPageBreak/>
-        <w:t>10) Listar todos los empleados activos y cuyos apellidos comi</w:t>
-      </w:r>
-      <w:r>
-        <w:rPr>
-          <w:rFonts w:ascii="Arial" w:hAnsi="Arial" w:cs="Arial"/>
-          <w:sz w:val="20"/>
-          <w:szCs w:val="20"/>
-        </w:rPr>
-        <w:t xml:space="preserve">encen con la letra </w:t>
-      </w:r>
-      <w:r>
-        <w:rPr>
-          <w:rFonts w:ascii="Arial" w:hAnsi="Arial" w:cs="Arial"/>
-          <w:sz w:val="20"/>
-          <w:szCs w:val="20"/>
-        </w:rPr>
-        <w:t xml:space="preserve">M. </w:t>
-      </w:r>
-    </w:p>
-    <w:p>
-      <w:pPr>
-        <w:rPr>
-          <w:rFonts w:ascii="Arial" w:hAnsi="Arial" w:cs="Arial"/>
-          <w:sz w:val="20"/>
-          <w:szCs w:val="20"/>
-        </w:rPr>
-      </w:pPr>
-      <w:r>
-        <w:rPr>
-          <w:rFonts w:ascii="Arial" w:hAnsi="Arial" w:cs="Arial"/>
-          <w:sz w:val="20"/>
-          <w:szCs w:val="20"/>
-        </w:rPr>
-        <w:t xml:space="preserve">11) Listar nombre, descripción y stock de todas las herramientas prestadas al empleado con id 3. </w:t>
-      </w:r>
-    </w:p>
-    <w:p>
-      <w:pPr>
-        <w:rPr>
-          <w:rFonts w:ascii="Arial" w:hAnsi="Arial" w:cs="Arial"/>
-          <w:sz w:val="20"/>
-          <w:szCs w:val="20"/>
-        </w:rPr>
-      </w:pPr>
-      <w:r>
-        <w:rPr>
-          <w:rFonts w:ascii="Arial" w:hAnsi="Arial" w:cs="Arial"/>
-          <w:sz w:val="20"/>
-          <w:szCs w:val="20"/>
-        </w:rPr>
-        <w:t xml:space="preserve">12) Listar todos los datos de los empleados y herramientas prestadas después del 20/12/2022. </w:t>
-      </w:r>
-    </w:p>
-    <w:p>
-      <w:pPr>
-        <w:rPr>
-          <w:rFonts w:ascii="Arial" w:hAnsi="Arial" w:cs="Arial"/>
-          <w:sz w:val="20"/>
-          <w:szCs w:val="20"/>
-        </w:rPr>
-      </w:pPr>
-      <w:r>
-        <w:rPr>
-          <w:rFonts w:ascii="Arial" w:hAnsi="Arial" w:cs="Arial"/>
-          <w:sz w:val="20"/>
-          <w:szCs w:val="20"/>
-        </w:rPr>
-        <w:t xml:space="preserve">13) Cantidad de empleados con nivel de acceso 1. </w:t>
-      </w:r>
-    </w:p>
-    <w:p>
-      <w:pPr>
-        <w:rPr>
-          <w:rFonts w:ascii="Arial" w:hAnsi="Arial" w:cs="Arial"/>
-          <w:sz w:val="20"/>
-          <w:szCs w:val="20"/>
-        </w:rPr>
-      </w:pPr>
-      <w:r>
-        <w:rPr>
-          <w:rFonts w:ascii="Arial" w:hAnsi="Arial" w:cs="Arial"/>
-          <w:sz w:val="20"/>
-          <w:szCs w:val="20"/>
-        </w:rPr>
-        <w:t>14) Stock promedio de herramientas.</w:t>
+          <w:sz w:val="28"/>
+          <w:szCs w:val="28"/>
+        </w:rPr>
+        <w:drawing>
+          <wp:inline distT="0" distB="0" distL="0" distR="0" wp14:anchorId="34D6DC27" wp14:editId="47443A85">
+            <wp:extent cx="3610479" cy="4363059"/>
+            <wp:effectExtent l="0" t="0" r="9525" b="0"/>
+            <wp:docPr id="2" name="Imagen 2"/>
+            <wp:cNvGraphicFramePr>
+              <a:graphicFrameLocks xmlns:a="http://schemas.openxmlformats.org/drawingml/2006/main" noChangeAspect="1"/>
+            </wp:cNvGraphicFramePr>
+            <a:graphic xmlns:a="http://schemas.openxmlformats.org/drawingml/2006/main">
+              <a:graphicData uri="http://schemas.openxmlformats.org/drawingml/2006/picture">
+                <pic:pic xmlns:pic="http://schemas.openxmlformats.org/drawingml/2006/picture">
+                  <pic:nvPicPr>
+                    <pic:cNvPr id="1" name=""/>
+                    <pic:cNvPicPr/>
+                  </pic:nvPicPr>
+                  <pic:blipFill>
+                    <a:blip r:embed="rId6"/>
+                    <a:stretch>
+                      <a:fillRect/>
+                    </a:stretch>
+                  </pic:blipFill>
+                  <pic:spPr>
+                    <a:xfrm>
+                      <a:off x="0" y="0"/>
+                      <a:ext cx="3610479" cy="4363059"/>
+                    </a:xfrm>
+                    <a:prstGeom prst="rect">
+                      <a:avLst/>
+                    </a:prstGeom>
+                  </pic:spPr>
+                </pic:pic>
+              </a:graphicData>
+            </a:graphic>
+          </wp:inline>
+        </w:drawing>
       </w:r>
     </w:p>
     <w:sectPr>
@@ -418,7 +645,7 @@
 </file>
 
 <file path=word/styles.xml><?xml version="1.0" encoding="utf-8"?>
-<w:styles xmlns:mc="http://schemas.openxmlformats.org/markup-compatibility/2006" xmlns:r="http://schemas.openxmlformats.org/officeDocument/2006/relationships" xmlns:w="http://schemas.openxmlformats.org/wordprocessingml/2006/main" xmlns:w14="http://schemas.microsoft.com/office/word/2010/wordml" xmlns:w15="http://schemas.microsoft.com/office/word/2012/wordml" xmlns:w16se="http://schemas.microsoft.com/office/word/2015/wordml/symex" mc:Ignorable="w14 w15 w16se">
+<w:styles xmlns:mc="http://schemas.openxmlformats.org/markup-compatibility/2006" xmlns:r="http://schemas.openxmlformats.org/officeDocument/2006/relationships" xmlns:w="http://schemas.openxmlformats.org/wordprocessingml/2006/main" xmlns:w14="http://schemas.microsoft.com/office/word/2010/wordml" xmlns:w15="http://schemas.microsoft.com/office/word/2012/wordml" mc:Ignorable="w14 w15">
   <w:docDefaults>
     <w:rPrDefault>
       <w:rPr>
@@ -810,6 +1037,7 @@
   <w:style w:type="paragraph" w:default="1" w:styleId="Normal">
     <w:name w:val="Normal"/>
     <w:qFormat/>
+    <w:rsid w:val="001106ED"/>
   </w:style>
   <w:style w:type="character" w:default="1" w:styleId="Fuentedeprrafopredeter">
     <w:name w:val="Default Paragraph Font"/>

</xml_diff>

<commit_message>
Agregue consulta 7 y 11
Borre carpetas temporales dento de la carpeta .doc
</commit_message>
<xml_diff>
--- a/.doc/Modelo Entidad.docx
+++ b/.doc/Modelo Entidad.docx
@@ -46,7 +46,7 @@
           <w:szCs w:val="36"/>
           <w:lang w:val="es-MX"/>
         </w:rPr>
-        <w:pict w14:anchorId="3B755927">
+        <w:pict w14:anchorId="02E07F69">
           <v:shapetype id="_x0000_t75" coordsize="21600,21600" o:spt="75" o:preferrelative="t" path="m@4@5l@4@11@9@11@9@5xe" filled="f" stroked="f">
             <v:stroke joinstyle="miter"/>
             <v:formulas>
@@ -66,8 +66,8 @@
             <v:path o:extrusionok="f" gradientshapeok="t" o:connecttype="rect"/>
             <o:lock v:ext="edit" aspectratio="t"/>
           </v:shapetype>
-          <v:shape id="_x0000_i1025" type="#_x0000_t75" style="width:468pt;height:351.75pt">
-            <v:imagedata r:id="rId4" o:title="Modelo ER tp11"/>
+          <v:shape id="_x0000_i1032" type="#_x0000_t75" style="width:425.1pt;height:264.4pt">
+            <v:imagedata r:id="rId4" o:title="Modelo Entidad-Relacion TP10"/>
           </v:shape>
         </w:pict>
       </w:r>
@@ -124,15 +124,6 @@
           <w:szCs w:val="20"/>
         </w:rPr>
       </w:pPr>
-    </w:p>
-    <w:p>
-      <w:pPr>
-        <w:rPr>
-          <w:rFonts w:ascii="Arial" w:hAnsi="Arial" w:cs="Arial"/>
-          <w:sz w:val="20"/>
-          <w:szCs w:val="20"/>
-        </w:rPr>
-      </w:pPr>
       <w:r>
         <w:rPr>
           <w:rFonts w:ascii="Arial" w:hAnsi="Arial" w:cs="Arial"/>
@@ -309,7 +300,6 @@
           <w:sz w:val="20"/>
           <w:szCs w:val="20"/>
         </w:rPr>
-        <w:lastRenderedPageBreak/>
         <w:t xml:space="preserve">10) Listar todos los empleados activos y cuyos apellidos comiencen con la letra M. </w:t>
       </w:r>
     </w:p>
@@ -399,6 +389,7 @@
           <w:szCs w:val="40"/>
           <w:u w:val="single"/>
         </w:rPr>
+        <w:lastRenderedPageBreak/>
         <w:t>Capturas</w:t>
       </w:r>
     </w:p>
@@ -515,125 +506,174 @@
     </w:p>
     <w:p>
       <w:pPr>
-        <w:rPr>
-          <w:rFonts w:ascii="Arial" w:hAnsi="Arial" w:cs="Arial"/>
-          <w:b/>
-          <w:sz w:val="28"/>
-          <w:szCs w:val="28"/>
-        </w:rPr>
-      </w:pPr>
-    </w:p>
-    <w:p>
-      <w:pPr>
-        <w:rPr>
-          <w:rFonts w:ascii="Arial" w:hAnsi="Arial" w:cs="Arial"/>
-          <w:b/>
-          <w:sz w:val="28"/>
-          <w:szCs w:val="28"/>
-        </w:rPr>
-      </w:pPr>
-    </w:p>
-    <w:p>
-      <w:pPr>
-        <w:rPr>
-          <w:rFonts w:ascii="Arial" w:hAnsi="Arial" w:cs="Arial"/>
-          <w:b/>
-          <w:sz w:val="28"/>
-          <w:szCs w:val="28"/>
-        </w:rPr>
-      </w:pPr>
-    </w:p>
-    <w:p>
-      <w:pPr>
-        <w:rPr>
-          <w:rFonts w:ascii="Arial" w:hAnsi="Arial" w:cs="Arial"/>
-          <w:b/>
-          <w:sz w:val="28"/>
-          <w:szCs w:val="28"/>
-        </w:rPr>
-      </w:pPr>
-    </w:p>
-    <w:p>
-      <w:pPr>
-        <w:rPr>
-          <w:rFonts w:ascii="Arial" w:hAnsi="Arial" w:cs="Arial"/>
-          <w:b/>
-          <w:sz w:val="28"/>
-          <w:szCs w:val="28"/>
-        </w:rPr>
-      </w:pPr>
-    </w:p>
-    <w:p>
-      <w:pPr>
-        <w:rPr>
-          <w:rFonts w:ascii="Arial" w:hAnsi="Arial" w:cs="Arial"/>
-          <w:b/>
-          <w:sz w:val="28"/>
-          <w:szCs w:val="28"/>
-        </w:rPr>
-      </w:pPr>
-    </w:p>
-    <w:p>
-      <w:pPr>
-        <w:rPr>
-          <w:rFonts w:ascii="Arial" w:hAnsi="Arial" w:cs="Arial"/>
-          <w:b/>
-          <w:sz w:val="28"/>
-          <w:szCs w:val="28"/>
-        </w:rPr>
-      </w:pPr>
-    </w:p>
-    <w:p>
-      <w:pPr>
-        <w:rPr>
-          <w:rFonts w:ascii="Arial" w:hAnsi="Arial" w:cs="Arial"/>
-          <w:b/>
-          <w:sz w:val="28"/>
-          <w:szCs w:val="28"/>
-        </w:rPr>
-      </w:pPr>
-      <w:r>
-        <w:rPr>
-          <w:rFonts w:ascii="Arial" w:hAnsi="Arial" w:cs="Arial"/>
-          <w:b/>
+        <w:tabs>
+          <w:tab w:val="left" w:pos="1544"/>
+        </w:tabs>
+        <w:rPr>
+          <w:rFonts w:ascii="Arial" w:hAnsi="Arial" w:cs="Arial"/>
+          <w:sz w:val="28"/>
+          <w:szCs w:val="28"/>
+        </w:rPr>
+      </w:pPr>
+    </w:p>
+    <w:p>
+      <w:pPr>
+        <w:tabs>
+          <w:tab w:val="left" w:pos="1544"/>
+        </w:tabs>
+        <w:rPr>
+          <w:rFonts w:ascii="Arial" w:hAnsi="Arial" w:cs="Arial"/>
+          <w:sz w:val="28"/>
+          <w:szCs w:val="28"/>
+        </w:rPr>
+      </w:pPr>
+    </w:p>
+    <w:p>
+      <w:pPr>
+        <w:tabs>
+          <w:tab w:val="left" w:pos="1544"/>
+        </w:tabs>
+        <w:rPr>
+          <w:rFonts w:ascii="Arial" w:hAnsi="Arial" w:cs="Arial"/>
+          <w:sz w:val="28"/>
+          <w:szCs w:val="28"/>
+        </w:rPr>
+      </w:pPr>
+    </w:p>
+    <w:p>
+      <w:pPr>
+        <w:tabs>
+          <w:tab w:val="left" w:pos="1544"/>
+        </w:tabs>
+        <w:rPr>
+          <w:rFonts w:ascii="Arial" w:hAnsi="Arial" w:cs="Arial"/>
+          <w:sz w:val="28"/>
+          <w:szCs w:val="28"/>
+        </w:rPr>
+      </w:pPr>
+    </w:p>
+    <w:p>
+      <w:pPr>
+        <w:tabs>
+          <w:tab w:val="left" w:pos="1544"/>
+        </w:tabs>
+        <w:rPr>
+          <w:rFonts w:ascii="Arial" w:hAnsi="Arial" w:cs="Arial"/>
+          <w:sz w:val="28"/>
+          <w:szCs w:val="28"/>
+        </w:rPr>
+      </w:pPr>
+    </w:p>
+    <w:p>
+      <w:pPr>
+        <w:tabs>
+          <w:tab w:val="left" w:pos="1544"/>
+        </w:tabs>
+        <w:rPr>
+          <w:rFonts w:ascii="Arial" w:hAnsi="Arial" w:cs="Arial"/>
+          <w:sz w:val="28"/>
+          <w:szCs w:val="28"/>
+        </w:rPr>
+      </w:pPr>
+    </w:p>
+    <w:p>
+      <w:pPr>
+        <w:tabs>
+          <w:tab w:val="left" w:pos="1544"/>
+        </w:tabs>
+        <w:rPr>
+          <w:rFonts w:ascii="Arial" w:hAnsi="Arial" w:cs="Arial"/>
+          <w:sz w:val="28"/>
+          <w:szCs w:val="28"/>
+        </w:rPr>
+      </w:pPr>
+    </w:p>
+    <w:p>
+      <w:pPr>
+        <w:tabs>
+          <w:tab w:val="left" w:pos="1544"/>
+        </w:tabs>
+        <w:rPr>
+          <w:rFonts w:ascii="Arial" w:hAnsi="Arial" w:cs="Arial"/>
+          <w:sz w:val="28"/>
+          <w:szCs w:val="28"/>
+        </w:rPr>
+      </w:pPr>
+    </w:p>
+    <w:p>
+      <w:pPr>
+        <w:tabs>
+          <w:tab w:val="left" w:pos="1544"/>
+        </w:tabs>
+        <w:rPr>
+          <w:rFonts w:ascii="Arial" w:hAnsi="Arial" w:cs="Arial"/>
+          <w:sz w:val="28"/>
+          <w:szCs w:val="28"/>
+        </w:rPr>
+      </w:pPr>
+    </w:p>
+    <w:p>
+      <w:pPr>
+        <w:tabs>
+          <w:tab w:val="left" w:pos="1544"/>
+        </w:tabs>
+        <w:rPr>
+          <w:rFonts w:ascii="Arial" w:hAnsi="Arial" w:cs="Arial"/>
+          <w:sz w:val="28"/>
+          <w:szCs w:val="28"/>
+        </w:rPr>
+      </w:pPr>
+    </w:p>
+    <w:p>
+      <w:pPr>
+        <w:tabs>
+          <w:tab w:val="left" w:pos="1544"/>
+        </w:tabs>
+        <w:rPr>
+          <w:rFonts w:ascii="Arial" w:hAnsi="Arial" w:cs="Arial"/>
+          <w:sz w:val="28"/>
+          <w:szCs w:val="28"/>
+        </w:rPr>
+      </w:pPr>
+    </w:p>
+    <w:p>
+      <w:pPr>
+        <w:tabs>
+          <w:tab w:val="left" w:pos="1544"/>
+        </w:tabs>
+        <w:rPr>
+          <w:rFonts w:ascii="Arial" w:hAnsi="Arial" w:cs="Arial"/>
+          <w:sz w:val="28"/>
+          <w:szCs w:val="28"/>
+        </w:rPr>
+      </w:pPr>
+    </w:p>
+    <w:p>
+      <w:pPr>
+        <w:tabs>
+          <w:tab w:val="left" w:pos="1544"/>
+        </w:tabs>
+        <w:rPr>
+          <w:rFonts w:ascii="Arial" w:hAnsi="Arial" w:cs="Arial"/>
+          <w:sz w:val="28"/>
+          <w:szCs w:val="28"/>
+        </w:rPr>
+      </w:pPr>
+      <w:r>
+        <w:rPr>
+          <w:rFonts w:ascii="Arial" w:hAnsi="Arial" w:cs="Arial"/>
           <w:sz w:val="28"/>
           <w:szCs w:val="28"/>
         </w:rPr>
         <w:lastRenderedPageBreak/>
-        <w:t>Enunciado</w:t>
-      </w:r>
-      <w:proofErr w:type="gramStart"/>
-      <w:r>
-        <w:rPr>
-          <w:rFonts w:ascii="Arial" w:hAnsi="Arial" w:cs="Arial"/>
-          <w:b/>
-          <w:sz w:val="28"/>
-          <w:szCs w:val="28"/>
-        </w:rPr>
-        <w:t>_(</w:t>
-      </w:r>
-      <w:proofErr w:type="gramEnd"/>
-      <w:r>
-        <w:rPr>
-          <w:rFonts w:ascii="Arial" w:hAnsi="Arial" w:cs="Arial"/>
-          <w:b/>
-          <w:sz w:val="28"/>
-          <w:szCs w:val="28"/>
-        </w:rPr>
-        <w:t>14</w:t>
-      </w:r>
-      <w:r>
-        <w:rPr>
-          <w:rFonts w:ascii="Arial" w:hAnsi="Arial" w:cs="Arial"/>
-          <w:b/>
-          <w:sz w:val="28"/>
-          <w:szCs w:val="28"/>
-        </w:rPr>
-        <w:t>)</w:t>
-      </w:r>
-    </w:p>
-    <w:p>
-      <w:pPr>
+        <w:t>Enunciado 14)</w:t>
+      </w:r>
+    </w:p>
+    <w:p>
+      <w:pPr>
+        <w:tabs>
+          <w:tab w:val="left" w:pos="1544"/>
+        </w:tabs>
         <w:rPr>
           <w:rFonts w:ascii="Arial" w:hAnsi="Arial" w:cs="Arial"/>
           <w:sz w:val="28"/>
@@ -649,7 +689,7 @@
           <w:lang w:eastAsia="es-419"/>
         </w:rPr>
         <w:drawing>
-          <wp:inline distT="0" distB="0" distL="0" distR="0" wp14:anchorId="06809454" wp14:editId="535D5396">
+          <wp:inline distT="0" distB="0" distL="0" distR="0" wp14:anchorId="5E4009A5" wp14:editId="59BEEF42">
             <wp:extent cx="3589020" cy="3503295"/>
             <wp:effectExtent l="0" t="0" r="0" b="1905"/>
             <wp:docPr id="2" name="Imagen 2"/>
@@ -684,8 +724,15 @@
           </wp:inline>
         </w:drawing>
       </w:r>
-      <w:bookmarkStart w:id="0" w:name="_GoBack"/>
-      <w:bookmarkEnd w:id="0"/>
+    </w:p>
+    <w:p>
+      <w:pPr>
+        <w:rPr>
+          <w:rFonts w:ascii="Arial" w:hAnsi="Arial" w:cs="Arial"/>
+          <w:sz w:val="28"/>
+          <w:szCs w:val="28"/>
+        </w:rPr>
+      </w:pPr>
     </w:p>
     <w:p>
       <w:pPr>
@@ -912,13 +959,21 @@
           <w:szCs w:val="28"/>
         </w:rPr>
       </w:pPr>
-      <w:r>
-        <w:rPr>
-          <w:rFonts w:ascii="Arial" w:hAnsi="Arial" w:cs="Arial"/>
-          <w:sz w:val="28"/>
-          <w:szCs w:val="28"/>
-        </w:rPr>
-        <w:lastRenderedPageBreak/>
+    </w:p>
+    <w:p>
+      <w:pPr>
+        <w:rPr>
+          <w:rFonts w:ascii="Arial" w:hAnsi="Arial" w:cs="Arial"/>
+          <w:sz w:val="28"/>
+          <w:szCs w:val="28"/>
+        </w:rPr>
+      </w:pPr>
+      <w:r>
+        <w:rPr>
+          <w:rFonts w:ascii="Arial" w:hAnsi="Arial" w:cs="Arial"/>
+          <w:sz w:val="28"/>
+          <w:szCs w:val="28"/>
+        </w:rPr>
         <w:t xml:space="preserve">Enunciado 8 </w:t>
       </w:r>
     </w:p>
@@ -1001,13 +1056,33 @@
           <w:u w:val="single"/>
         </w:rPr>
       </w:pPr>
-      <w:r>
+    </w:p>
+    <w:p>
+      <w:pPr>
         <w:rPr>
           <w:rFonts w:ascii="Arial" w:hAnsi="Arial" w:cs="Arial"/>
           <w:sz w:val="28"/>
           <w:szCs w:val="28"/>
           <w:u w:val="single"/>
         </w:rPr>
+      </w:pPr>
+    </w:p>
+    <w:p>
+      <w:pPr>
+        <w:rPr>
+          <w:rFonts w:ascii="Arial" w:hAnsi="Arial" w:cs="Arial"/>
+          <w:sz w:val="28"/>
+          <w:szCs w:val="28"/>
+          <w:u w:val="single"/>
+        </w:rPr>
+      </w:pPr>
+      <w:r>
+        <w:rPr>
+          <w:rFonts w:ascii="Arial" w:hAnsi="Arial" w:cs="Arial"/>
+          <w:sz w:val="28"/>
+          <w:szCs w:val="28"/>
+          <w:u w:val="single"/>
+        </w:rPr>
         <w:t>Agustin Jofre (@aguz11)</w:t>
       </w:r>
     </w:p>
@@ -1051,7 +1126,7 @@
           <w:szCs w:val="28"/>
         </w:rPr>
         <w:pict w14:anchorId="75326B22">
-          <v:shape id="_x0000_i1026" type="#_x0000_t75" style="width:424.5pt;height:103.5pt">
+          <v:shape id="_x0000_i1026" type="#_x0000_t75" style="width:424.5pt;height:103.7pt">
             <v:imagedata r:id="rId10" o:title="consulta nº1 tp10"/>
           </v:shape>
         </w:pict>
@@ -1121,40 +1196,12 @@
           <w:szCs w:val="28"/>
         </w:rPr>
       </w:pPr>
-    </w:p>
-    <w:p>
-      <w:pPr>
-        <w:rPr>
-          <w:rFonts w:ascii="Arial" w:hAnsi="Arial" w:cs="Arial"/>
-          <w:sz w:val="28"/>
-          <w:szCs w:val="28"/>
-        </w:rPr>
-      </w:pPr>
-    </w:p>
-    <w:p>
-      <w:pPr>
-        <w:rPr>
-          <w:rFonts w:ascii="Arial" w:hAnsi="Arial" w:cs="Arial"/>
-          <w:sz w:val="28"/>
-          <w:szCs w:val="28"/>
-        </w:rPr>
-      </w:pPr>
-    </w:p>
-    <w:p>
-      <w:pPr>
-        <w:rPr>
-          <w:rFonts w:ascii="Arial" w:hAnsi="Arial" w:cs="Arial"/>
-          <w:sz w:val="28"/>
-          <w:szCs w:val="28"/>
-        </w:rPr>
-      </w:pPr>
-      <w:r>
-        <w:rPr>
-          <w:rFonts w:ascii="Arial" w:hAnsi="Arial" w:cs="Arial"/>
-          <w:sz w:val="28"/>
-          <w:szCs w:val="28"/>
-        </w:rPr>
-        <w:lastRenderedPageBreak/>
+      <w:r>
+        <w:rPr>
+          <w:rFonts w:ascii="Arial" w:hAnsi="Arial" w:cs="Arial"/>
+          <w:sz w:val="28"/>
+          <w:szCs w:val="28"/>
+        </w:rPr>
         <w:t>Enunciado 4)</w:t>
       </w:r>
     </w:p>
@@ -1173,7 +1220,7 @@
           <w:szCs w:val="28"/>
         </w:rPr>
         <w:pict w14:anchorId="68192543">
-          <v:shape id="_x0000_i1033" type="#_x0000_t75" style="width:392.25pt;height:82.5pt">
+          <v:shape id="_x0000_i1028" type="#_x0000_t75" style="width:392.25pt;height:82.35pt">
             <v:imagedata r:id="rId12" o:title="consulta tp 10_4)"/>
           </v:shape>
         </w:pict>
@@ -1243,7 +1290,7 @@
           <w:szCs w:val="28"/>
         </w:rPr>
         <w:pict w14:anchorId="70C66BEC">
-          <v:shape id="_x0000_i1029" type="#_x0000_t75" style="width:425.25pt;height:228pt">
+          <v:shape id="_x0000_i1029" type="#_x0000_t75" style="width:425.1pt;height:228.1pt">
             <v:imagedata r:id="rId13" o:title="cpnsulta nº4 antes de modificar"/>
           </v:shape>
         </w:pict>
@@ -1290,8 +1337,8 @@
           <w:szCs w:val="28"/>
         </w:rPr>
         <w:pict w14:anchorId="35B21A71">
-          <v:shape id="_x0000_i1034" type="#_x0000_t75" style="width:424.5pt;height:226.5pt">
-            <v:imagedata r:id="rId14" o:title="consulta nº2 tp10.jpg 4)"/>
+          <v:shape id="_x0000_i1035" type="#_x0000_t75" style="width:424.5pt;height:226.35pt">
+            <v:imagedata r:id="rId14" o:title="consulta nº2 tp10"/>
           </v:shape>
         </w:pict>
       </w:r>
@@ -1313,6 +1360,114 @@
           <w:szCs w:val="28"/>
         </w:rPr>
       </w:pPr>
+      <w:r>
+        <w:rPr>
+          <w:rFonts w:ascii="Arial" w:hAnsi="Arial" w:cs="Arial"/>
+          <w:sz w:val="28"/>
+          <w:szCs w:val="28"/>
+        </w:rPr>
+        <w:t>Enunciado 7)</w:t>
+      </w:r>
+    </w:p>
+    <w:p>
+      <w:pPr>
+        <w:rPr>
+          <w:rFonts w:ascii="Arial" w:hAnsi="Arial" w:cs="Arial"/>
+          <w:sz w:val="28"/>
+          <w:szCs w:val="28"/>
+        </w:rPr>
+      </w:pPr>
+    </w:p>
+    <w:p>
+      <w:pPr>
+        <w:rPr>
+          <w:rFonts w:ascii="Arial" w:hAnsi="Arial" w:cs="Arial"/>
+          <w:sz w:val="28"/>
+          <w:szCs w:val="28"/>
+        </w:rPr>
+      </w:pPr>
+      <w:r>
+        <w:rPr>
+          <w:rFonts w:ascii="Arial" w:hAnsi="Arial" w:cs="Arial"/>
+          <w:sz w:val="28"/>
+          <w:szCs w:val="28"/>
+        </w:rPr>
+        <w:pict w14:anchorId="756D2D2C">
+          <v:shape id="_x0000_i1036" type="#_x0000_t75" style="width:362.3pt;height:81.8pt">
+            <v:imagedata r:id="rId15" o:title="Tp10 ejercicio 7"/>
+          </v:shape>
+        </w:pict>
+      </w:r>
+    </w:p>
+    <w:p>
+      <w:pPr>
+        <w:rPr>
+          <w:rFonts w:ascii="Arial" w:hAnsi="Arial" w:cs="Arial"/>
+          <w:sz w:val="28"/>
+          <w:szCs w:val="28"/>
+        </w:rPr>
+      </w:pPr>
+      <w:r>
+        <w:rPr>
+          <w:rFonts w:ascii="Arial" w:hAnsi="Arial" w:cs="Arial"/>
+          <w:sz w:val="28"/>
+          <w:szCs w:val="28"/>
+        </w:rPr>
+        <w:pict w14:anchorId="16C2DB17">
+          <v:shape id="_x0000_i1038" type="#_x0000_t75" style="width:425.1pt;height:146.9pt">
+            <v:imagedata r:id="rId16" o:title="tp10 Ejercicio 7 tabla"/>
+          </v:shape>
+        </w:pict>
+      </w:r>
+    </w:p>
+    <w:p>
+      <w:pPr>
+        <w:rPr>
+          <w:rFonts w:ascii="Arial" w:hAnsi="Arial" w:cs="Arial"/>
+          <w:sz w:val="28"/>
+          <w:szCs w:val="28"/>
+        </w:rPr>
+      </w:pPr>
+    </w:p>
+    <w:p>
+      <w:pPr>
+        <w:rPr>
+          <w:rFonts w:ascii="Arial" w:hAnsi="Arial" w:cs="Arial"/>
+          <w:sz w:val="28"/>
+          <w:szCs w:val="28"/>
+        </w:rPr>
+      </w:pPr>
+      <w:r>
+        <w:rPr>
+          <w:rFonts w:ascii="Arial" w:hAnsi="Arial" w:cs="Arial"/>
+          <w:sz w:val="28"/>
+          <w:szCs w:val="28"/>
+        </w:rPr>
+        <w:t>Enunciado 11)</w:t>
+      </w:r>
+    </w:p>
+    <w:p>
+      <w:pPr>
+        <w:rPr>
+          <w:rFonts w:ascii="Arial" w:hAnsi="Arial" w:cs="Arial"/>
+          <w:sz w:val="28"/>
+          <w:szCs w:val="28"/>
+        </w:rPr>
+      </w:pPr>
+      <w:bookmarkStart w:id="0" w:name="_GoBack"/>
+      <w:r>
+        <w:rPr>
+          <w:rFonts w:ascii="Arial" w:hAnsi="Arial" w:cs="Arial"/>
+          <w:sz w:val="28"/>
+          <w:szCs w:val="28"/>
+        </w:rPr>
+        <w:pict w14:anchorId="6787EB04">
+          <v:shape id="_x0000_i1041" type="#_x0000_t75" style="width:486.15pt;height:146.3pt">
+            <v:imagedata r:id="rId17" o:title="consulta 11 tp10"/>
+          </v:shape>
+        </w:pict>
+      </w:r>
+      <w:bookmarkEnd w:id="0"/>
     </w:p>
     <w:sectPr>
       <w:pgSz w:w="11906" w:h="16838"/>

</xml_diff>